<commit_message>
Added grab clash, multihit hitbox
</commit_message>
<xml_diff>
--- a/Development_Plan.docx
+++ b/Development_Plan.docx
@@ -609,16 +609,28 @@
         </w:numPr>
         <w:spacing w:after="0" w:line="240" w:lineRule="auto"/>
         <w:ind w:leftChars="0"/>
-      </w:pPr>
-      <w:r>
+        <w:rPr>
+          <w:b/>
+        </w:rPr>
+      </w:pPr>
+      <w:r>
+        <w:rPr>
+          <w:b/>
+        </w:rPr>
         <w:t xml:space="preserve">Refactor </w:t>
       </w:r>
       <w:proofErr w:type="spellStart"/>
       <w:r>
+        <w:rPr>
+          <w:b/>
+        </w:rPr>
         <w:t>HitboxManager</w:t>
       </w:r>
       <w:proofErr w:type="spellEnd"/>
       <w:r>
+        <w:rPr>
+          <w:b/>
+        </w:rPr>
         <w:t xml:space="preserve"> into singleton object</w:t>
       </w:r>
     </w:p>

</xml_diff>